<commit_message>
tweak: Change every "台龍" -> "臺龍", change @leaveRequest.docx  "卡片號碼" => "員工編號"
</commit_message>
<xml_diff>
--- a/frontend/src/template/leaveRequest.docx
+++ b/frontend/src/template/leaveRequest.docx
@@ -30,12 +30,6 @@
         <w:gridCol w:w="2367"/>
       </w:tblGrid>
       <w:tr>
-        <w:tblPrEx>
-          <w:tblCellMar>
-            <w:top w:w="0" w:type="dxa"/>
-            <w:bottom w:w="0" w:type="dxa"/>
-          </w:tblCellMar>
-        </w:tblPrEx>
         <w:trPr>
           <w:cantSplit/>
           <w:trHeight w:val="1000"/>
@@ -56,7 +50,7 @@
               <w:ind w:left="567" w:right="567"/>
               <w:jc w:val="distribute"/>
               <w:rPr>
-                <w:rFonts w:ascii="標楷體" w:eastAsia="標楷體" w:hAnsi="標楷體" w:hint="eastAsia"/>
+                <w:rFonts w:ascii="標楷體" w:eastAsia="標楷體" w:hAnsi="標楷體"/>
                 <w:sz w:val="56"/>
               </w:rPr>
             </w:pPr>
@@ -145,12 +139,6 @@
         </w:tc>
       </w:tr>
       <w:tr>
-        <w:tblPrEx>
-          <w:tblCellMar>
-            <w:top w:w="0" w:type="dxa"/>
-            <w:bottom w:w="0" w:type="dxa"/>
-          </w:tblCellMar>
-        </w:tblPrEx>
         <w:trPr>
           <w:cantSplit/>
           <w:trHeight w:val="1300"/>
@@ -168,7 +156,7 @@
               <w:ind w:left="57" w:right="57"/>
               <w:jc w:val="distribute"/>
               <w:rPr>
-                <w:rFonts w:ascii="標楷體" w:eastAsia="標楷體" w:hAnsi="標楷體" w:hint="eastAsia"/>
+                <w:rFonts w:ascii="標楷體" w:eastAsia="標楷體" w:hAnsi="標楷體"/>
               </w:rPr>
             </w:pPr>
             <w:r>
@@ -221,7 +209,7 @@
               <w:ind w:left="57" w:right="57"/>
               <w:jc w:val="distribute"/>
               <w:rPr>
-                <w:rFonts w:ascii="標楷體" w:eastAsia="標楷體" w:hAnsi="標楷體" w:hint="eastAsia"/>
+                <w:rFonts w:ascii="標楷體" w:eastAsia="標楷體" w:hAnsi="標楷體"/>
               </w:rPr>
             </w:pPr>
             <w:r>
@@ -282,7 +270,14 @@
               <w:rPr>
                 <w:rFonts w:ascii="標楷體" w:eastAsia="標楷體" w:hAnsi="標楷體"/>
               </w:rPr>
-              <w:t>卡片號碼</w:t>
+              <w:t>員工</w:t>
+            </w:r>
+            <w:r>
+              <w:rPr>
+                <w:rFonts w:ascii="標楷體" w:eastAsia="標楷體" w:hAnsi="標楷體"/>
+              </w:rPr>
+              <w:br/>
+              <w:t>編號</w:t>
             </w:r>
           </w:p>
         </w:tc>
@@ -317,12 +312,6 @@
         </w:tc>
       </w:tr>
       <w:tr>
-        <w:tblPrEx>
-          <w:tblCellMar>
-            <w:top w:w="0" w:type="dxa"/>
-            <w:bottom w:w="0" w:type="dxa"/>
-          </w:tblCellMar>
-        </w:tblPrEx>
         <w:trPr>
           <w:cantSplit/>
           <w:trHeight w:val="1300"/>
@@ -337,7 +326,7 @@
               <w:ind w:left="57" w:right="57"/>
               <w:jc w:val="distribute"/>
               <w:rPr>
-                <w:rFonts w:ascii="標楷體" w:eastAsia="標楷體" w:hAnsi="標楷體" w:hint="eastAsia"/>
+                <w:rFonts w:ascii="標楷體" w:eastAsia="標楷體" w:hAnsi="標楷體"/>
               </w:rPr>
             </w:pPr>
             <w:r>
@@ -387,7 +376,7 @@
               <w:ind w:left="57" w:right="57"/>
               <w:jc w:val="distribute"/>
               <w:rPr>
-                <w:rFonts w:ascii="標楷體" w:eastAsia="標楷體" w:hAnsi="標楷體" w:hint="eastAsia"/>
+                <w:rFonts w:ascii="標楷體" w:eastAsia="標楷體" w:hAnsi="標楷體"/>
               </w:rPr>
             </w:pPr>
             <w:r>
@@ -426,16 +415,12 @@
               </w:rPr>
               <w:t>reason}</w:t>
             </w:r>
+            <w:bookmarkStart w:id="0" w:name="_GoBack"/>
+            <w:bookmarkEnd w:id="0"/>
           </w:p>
         </w:tc>
       </w:tr>
       <w:tr>
-        <w:tblPrEx>
-          <w:tblCellMar>
-            <w:top w:w="0" w:type="dxa"/>
-            <w:bottom w:w="0" w:type="dxa"/>
-          </w:tblCellMar>
-        </w:tblPrEx>
         <w:trPr>
           <w:cantSplit/>
           <w:trHeight w:val="1300"/>
@@ -465,7 +450,7 @@
               <w:ind w:leftChars="57" w:left="137" w:rightChars="10" w:right="24"/>
               <w:jc w:val="distribute"/>
               <w:rPr>
-                <w:rFonts w:ascii="標楷體" w:eastAsia="標楷體" w:hAnsi="標楷體" w:hint="eastAsia"/>
+                <w:rFonts w:ascii="標楷體" w:eastAsia="標楷體" w:hAnsi="標楷體"/>
               </w:rPr>
             </w:pPr>
             <w:r>
@@ -524,7 +509,7 @@
               <w:ind w:left="57" w:right="57"/>
               <w:jc w:val="distribute"/>
               <w:rPr>
-                <w:rFonts w:ascii="標楷體" w:eastAsia="標楷體" w:hAnsi="標楷體" w:hint="eastAsia"/>
+                <w:rFonts w:ascii="標楷體" w:eastAsia="標楷體" w:hAnsi="標楷體"/>
               </w:rPr>
             </w:pPr>
             <w:r>
@@ -539,7 +524,7 @@
               <w:ind w:left="57" w:right="57"/>
               <w:jc w:val="distribute"/>
               <w:rPr>
-                <w:rFonts w:ascii="標楷體" w:eastAsia="標楷體" w:hAnsi="標楷體" w:hint="eastAsia"/>
+                <w:rFonts w:ascii="標楷體" w:eastAsia="標楷體" w:hAnsi="標楷體"/>
               </w:rPr>
             </w:pPr>
             <w:r>
@@ -590,12 +575,6 @@
         </w:tc>
       </w:tr>
       <w:tr>
-        <w:tblPrEx>
-          <w:tblCellMar>
-            <w:top w:w="0" w:type="dxa"/>
-            <w:bottom w:w="0" w:type="dxa"/>
-          </w:tblCellMar>
-        </w:tblPrEx>
         <w:trPr>
           <w:cantSplit/>
           <w:trHeight w:val="1300"/>
@@ -644,7 +623,7 @@
               <w:ind w:left="57" w:right="57"/>
               <w:jc w:val="distribute"/>
               <w:rPr>
-                <w:rFonts w:ascii="標楷體" w:eastAsia="標楷體" w:hAnsi="標楷體" w:hint="eastAsia"/>
+                <w:rFonts w:ascii="標楷體" w:eastAsia="標楷體" w:hAnsi="標楷體"/>
               </w:rPr>
             </w:pPr>
             <w:r>
@@ -678,7 +657,7 @@
             <w:pPr>
               <w:jc w:val="distribute"/>
               <w:rPr>
-                <w:rFonts w:ascii="標楷體" w:eastAsia="標楷體" w:hAnsi="標楷體" w:hint="eastAsia"/>
+                <w:rFonts w:ascii="標楷體" w:eastAsia="標楷體" w:hAnsi="標楷體"/>
               </w:rPr>
             </w:pPr>
             <w:r>
@@ -707,37 +686,35 @@
     <w:p>
       <w:pPr>
         <w:rPr>
-          <w:rFonts w:ascii="標楷體" w:eastAsia="標楷體" w:hAnsi="標楷體" w:hint="eastAsia"/>
+          <w:rFonts w:ascii="標楷體" w:eastAsia="標楷體" w:hAnsi="標楷體"/>
         </w:rPr>
       </w:pPr>
     </w:p>
     <w:p>
       <w:pPr>
         <w:rPr>
-          <w:rFonts w:ascii="標楷體" w:eastAsia="標楷體" w:hAnsi="標楷體" w:hint="eastAsia"/>
-        </w:rPr>
-      </w:pPr>
-      <w:bookmarkStart w:id="0" w:name="_GoBack"/>
-      <w:bookmarkEnd w:id="0"/>
-    </w:p>
-    <w:p>
-      <w:pPr>
-        <w:rPr>
-          <w:rFonts w:ascii="標楷體" w:eastAsia="標楷體" w:hAnsi="標楷體" w:hint="eastAsia"/>
+          <w:rFonts w:ascii="標楷體" w:eastAsia="標楷體" w:hAnsi="標楷體"/>
         </w:rPr>
       </w:pPr>
     </w:p>
     <w:p>
       <w:pPr>
         <w:rPr>
-          <w:rFonts w:ascii="標楷體" w:eastAsia="標楷體" w:hAnsi="標楷體" w:hint="eastAsia"/>
+          <w:rFonts w:ascii="標楷體" w:eastAsia="標楷體" w:hAnsi="標楷體"/>
         </w:rPr>
       </w:pPr>
     </w:p>
     <w:p>
       <w:pPr>
         <w:rPr>
-          <w:rFonts w:ascii="標楷體" w:eastAsia="標楷體" w:hAnsi="標楷體" w:hint="eastAsia"/>
+          <w:rFonts w:ascii="標楷體" w:eastAsia="標楷體" w:hAnsi="標楷體"/>
+        </w:rPr>
+      </w:pPr>
+    </w:p>
+    <w:p>
+      <w:pPr>
+        <w:rPr>
+          <w:rFonts w:ascii="標楷體" w:eastAsia="標楷體" w:hAnsi="標楷體"/>
         </w:rPr>
       </w:pPr>
     </w:p>
@@ -1214,7 +1191,9 @@
   </w:style>
   <w:style w:type="character" w:default="1" w:styleId="a0">
     <w:name w:val="Default Paragraph Font"/>
+    <w:uiPriority w:val="1"/>
     <w:semiHidden/>
+    <w:unhideWhenUsed/>
   </w:style>
   <w:style w:type="table" w:default="1" w:styleId="a1">
     <w:name w:val="Normal Table"/>

</xml_diff>